<commit_message>
formatiert und karotten angepasst
</commit_message>
<xml_diff>
--- a/Pflichtenheft.docx
+++ b/Pflichtenheft.docx
@@ -16,7 +16,23 @@
           <w:sz w:val="44"/>
           <w:szCs w:val="44"/>
         </w:rPr>
-        <w:t>Team „BunnyWars“ aka Blau</w:t>
+        <w:t>Team „</w:t>
+      </w:r>
+      <w:proofErr w:type="spellStart"/>
+      <w:r>
+        <w:rPr>
+          <w:sz w:val="44"/>
+          <w:szCs w:val="44"/>
+        </w:rPr>
+        <w:t>BunnyWars</w:t>
+      </w:r>
+      <w:proofErr w:type="spellEnd"/>
+      <w:r>
+        <w:rPr>
+          <w:sz w:val="44"/>
+          <w:szCs w:val="44"/>
+        </w:rPr>
+        <w:t>“ aka Blau</w:t>
       </w:r>
     </w:p>
     <w:p>
@@ -84,8 +100,6 @@
       <w:r>
         <w:t>Hamid Ahmetovic</w:t>
       </w:r>
-      <w:bookmarkStart w:id="0" w:name="_GoBack"/>
-      <w:bookmarkEnd w:id="0"/>
     </w:p>
     <w:p>
       <w:r>
@@ -159,7 +173,15 @@
         <w:t>Das Spiel</w:t>
       </w:r>
       <w:r>
-        <w:t xml:space="preserve"> „BunnyWars“</w:t>
+        <w:t xml:space="preserve"> „</w:t>
+      </w:r>
+      <w:proofErr w:type="spellStart"/>
+      <w:r>
+        <w:t>BunnyWars</w:t>
+      </w:r>
+      <w:proofErr w:type="spellEnd"/>
+      <w:r>
+        <w:t>“</w:t>
       </w:r>
       <w:r>
         <w:t xml:space="preserve"> sol</w:t>
@@ -201,7 +223,15 @@
         </w:numPr>
       </w:pPr>
       <w:r>
-        <w:t>Das Ziel des Spieles ist möglichst lange zu überleben und einen möglichst hohen Highscore zu erzielen.</w:t>
+        <w:t xml:space="preserve">Das Ziel des Spieles ist möglichst lange zu überleben und einen möglichst hohen </w:t>
+      </w:r>
+      <w:proofErr w:type="spellStart"/>
+      <w:r>
+        <w:t>Highscore</w:t>
+      </w:r>
+      <w:proofErr w:type="spellEnd"/>
+      <w:r>
+        <w:t xml:space="preserve"> zu erzielen.</w:t>
       </w:r>
     </w:p>
     <w:p>
@@ -249,7 +279,18 @@
         </w:numPr>
       </w:pPr>
       <w:r>
-        <w:t>Karotten als „Power Ups“ einsammeln die von oben kommen</w:t>
+        <w:t xml:space="preserve">Karotten </w:t>
+      </w:r>
+      <w:r>
+        <w:t xml:space="preserve">einsammeln um den </w:t>
+      </w:r>
+      <w:proofErr w:type="spellStart"/>
+      <w:r>
+        <w:t>Highscore</w:t>
+      </w:r>
+      <w:proofErr w:type="spellEnd"/>
+      <w:r>
+        <w:t xml:space="preserve"> zu erhöhen</w:t>
       </w:r>
     </w:p>
     <w:p>
@@ -261,7 +302,27 @@
         </w:numPr>
       </w:pPr>
       <w:r>
-        <w:t>Ostereier als „Power Ups“ einsammeln die von oben kommen</w:t>
+        <w:t>Ostereier</w:t>
+      </w:r>
+      <w:r>
+        <w:t xml:space="preserve">, </w:t>
+      </w:r>
+      <w:r>
+        <w:t>die von oben kommen</w:t>
+      </w:r>
+      <w:r>
+        <w:t>,</w:t>
+      </w:r>
+      <w:r>
+        <w:t xml:space="preserve"> als „Power </w:t>
+      </w:r>
+      <w:proofErr w:type="spellStart"/>
+      <w:r>
+        <w:t>Ups</w:t>
+      </w:r>
+      <w:proofErr w:type="spellEnd"/>
+      <w:r>
+        <w:t xml:space="preserve">“ einsammeln </w:t>
       </w:r>
     </w:p>
     <w:p>
@@ -273,7 +334,15 @@
         </w:numPr>
       </w:pPr>
       <w:r>
-        <w:t>Ein Highscore wird erfasst</w:t>
+        <w:t xml:space="preserve">Ein </w:t>
+      </w:r>
+      <w:proofErr w:type="spellStart"/>
+      <w:r>
+        <w:t>Highscore</w:t>
+      </w:r>
+      <w:proofErr w:type="spellEnd"/>
+      <w:r>
+        <w:t xml:space="preserve"> wird erfasst</w:t>
       </w:r>
     </w:p>
     <w:p>
@@ -308,7 +377,15 @@
         </w:numPr>
       </w:pPr>
       <w:r>
-        <w:t>Während dem Spielen müssen Fragen beantwortet werden, welche die Schwierigkeitstufe beeinflussen</w:t>
+        <w:t xml:space="preserve">Während dem Spielen müssen Fragen beantwortet werden, welche die </w:t>
+      </w:r>
+      <w:proofErr w:type="spellStart"/>
+      <w:r>
+        <w:t>Schwierigkeitstufe</w:t>
+      </w:r>
+      <w:proofErr w:type="spellEnd"/>
+      <w:r>
+        <w:t xml:space="preserve"> beeinflussen</w:t>
       </w:r>
     </w:p>
     <w:p>
@@ -350,10 +427,11 @@
     <w:p>
       <w:pPr>
         <w:pStyle w:val="berschrift2"/>
-      </w:pPr>
-      <w:r>
-        <w:t xml:space="preserve">1.3 </w:t>
-      </w:r>
+        <w:numPr>
+          <w:ilvl w:val="1"/>
+          <w:numId w:val="6"/>
+        </w:numPr>
+      </w:pPr>
       <w:r>
         <w:t>Abgrenzungskriterien</w:t>
       </w:r>
@@ -363,7 +441,7 @@
         <w:pStyle w:val="Listenabsatz"/>
         <w:numPr>
           <w:ilvl w:val="0"/>
-          <w:numId w:val="9"/>
+          <w:numId w:val="10"/>
         </w:numPr>
       </w:pPr>
       <w:r>
@@ -375,99 +453,108 @@
         <w:pStyle w:val="Listenabsatz"/>
         <w:numPr>
           <w:ilvl w:val="0"/>
-          <w:numId w:val="9"/>
+          <w:numId w:val="10"/>
         </w:numPr>
       </w:pPr>
+      <w:bookmarkStart w:id="0" w:name="_GoBack"/>
+      <w:bookmarkEnd w:id="0"/>
       <w:r>
         <w:t>Das Spiel ist nicht übers Internet erreichbar</w:t>
       </w:r>
     </w:p>
     <w:p/>
     <w:p>
-      <w:r>
-        <w:br w:type="page"/>
-      </w:r>
-    </w:p>
-    <w:p>
       <w:pPr>
         <w:pStyle w:val="berschrift1"/>
       </w:pPr>
       <w:r>
+        <w:t>2 Produkteinsatz</w:t>
+      </w:r>
+    </w:p>
+    <w:p/>
+    <w:p>
+      <w:r>
+        <w:t>Das Produkt dient zur  Unterhaltung und zum Amüsement des Kunden.</w:t>
+      </w:r>
+    </w:p>
+    <w:p>
+      <w:r>
+        <w:t>Es soll auf ein klares Ziel des Spiels hingearbeitet werden können. Scheitern und Gewinnen im Spiel ist möglich.</w:t>
+      </w:r>
+    </w:p>
+    <w:p>
+      <w:pPr>
+        <w:pStyle w:val="berschrift2"/>
+      </w:pPr>
+      <w:r>
+        <w:t>2.1</w:t>
+      </w:r>
+      <w:r>
+        <w:t xml:space="preserve"> Anwendungsbereiche</w:t>
+      </w:r>
+    </w:p>
+    <w:p>
+      <w:r>
+        <w:t>Das Produkt ist für den Freizeit und Unterhaltungsbereich konzipiert</w:t>
+      </w:r>
+    </w:p>
+    <w:p>
+      <w:pPr>
+        <w:pStyle w:val="berschrift2"/>
+      </w:pPr>
+      <w:r>
+        <w:t xml:space="preserve">2.2 </w:t>
+      </w:r>
+      <w:r>
+        <w:t>Zielgruppen</w:t>
+      </w:r>
+    </w:p>
+    <w:p>
+      <w:r>
+        <w:t>Alle Personen die in der Lag</w:t>
+      </w:r>
+      <w:r>
+        <w:t>e sind einen Computer zu nutzen</w:t>
+      </w:r>
+    </w:p>
+    <w:p/>
+    <w:p>
+      <w:pPr>
+        <w:pStyle w:val="berschrift1"/>
+      </w:pPr>
+      <w:r>
+        <w:t xml:space="preserve">3 </w:t>
+      </w:r>
+      <w:r>
+        <w:t>Systemvoraussetzungen</w:t>
+      </w:r>
+    </w:p>
+    <w:p>
+      <w:r>
+        <w:t>Rechner mit Grafikbildschirm und Windows 10</w:t>
+      </w:r>
+    </w:p>
+    <w:p/>
+    <w:p>
+      <w:pPr>
+        <w:pStyle w:val="berschrift1"/>
+      </w:pPr>
+      <w:r>
         <w:lastRenderedPageBreak/>
-        <w:t>2 Produkteinsatz</w:t>
-      </w:r>
-    </w:p>
-    <w:p/>
-    <w:p>
-      <w:r>
-        <w:t>Das Produkt dient zur  Unterhaltung und zum Amüsement des Kunden.</w:t>
-      </w:r>
-    </w:p>
-    <w:p>
-      <w:r>
-        <w:t>Es soll auf ein klares Ziel des Spiels hingearbeitet werden können. Scheitern und Gewinnen im Spiel ist möglich.</w:t>
-      </w:r>
-    </w:p>
-    <w:p>
-      <w:pPr>
-        <w:pStyle w:val="berschrift2"/>
-      </w:pPr>
-      <w:r>
-        <w:t>2.1</w:t>
-      </w:r>
-      <w:r>
-        <w:t xml:space="preserve"> Anwendungsbereiche</w:t>
-      </w:r>
-    </w:p>
-    <w:p>
-      <w:r>
-        <w:t>Das Produkt ist für den Freizeit und Unterhaltungsbereich konzipiert</w:t>
-      </w:r>
-    </w:p>
-    <w:p>
-      <w:pPr>
-        <w:pStyle w:val="berschrift2"/>
-      </w:pPr>
-      <w:r>
-        <w:t xml:space="preserve">2.2 </w:t>
-      </w:r>
-      <w:r>
-        <w:t>Zielgruppen</w:t>
-      </w:r>
-    </w:p>
-    <w:p>
-      <w:r>
-        <w:t>Alle Personen die in der Lage sind einen Computer zu nutzen</w:t>
-      </w:r>
-    </w:p>
-    <w:p/>
-    <w:p>
-      <w:pPr>
-        <w:pStyle w:val="berschrift1"/>
-      </w:pPr>
-      <w:r>
-        <w:t xml:space="preserve">3 </w:t>
-      </w:r>
-      <w:r>
-        <w:t>Systemvoraussetzungen</w:t>
-      </w:r>
-    </w:p>
-    <w:p>
-      <w:r>
-        <w:t>Rechner mit Grafikbildschirm und Windows 10</w:t>
-      </w:r>
-    </w:p>
-    <w:p>
-      <w:pPr>
-        <w:pStyle w:val="berschrift1"/>
-      </w:pPr>
-      <w:r>
         <w:t>4 Freigabe/Genehmigung</w:t>
       </w:r>
     </w:p>
     <w:p>
       <w:r>
-        <w:t>Die Genehmigung für das Projekt „BunnyWars“ erfolgt</w:t>
+        <w:t>Die Genehmigung für das Projekt „</w:t>
+      </w:r>
+      <w:proofErr w:type="spellStart"/>
+      <w:r>
+        <w:t>BunnyWars</w:t>
+      </w:r>
+      <w:proofErr w:type="spellEnd"/>
+      <w:r>
+        <w:t>“ erfolgt</w:t>
       </w:r>
     </w:p>
     <w:p>
@@ -772,6 +859,95 @@
     </w:lvl>
   </w:abstractNum>
   <w:abstractNum w:abstractNumId="2" w15:restartNumberingAfterBreak="0">
+    <w:nsid w:val="29183C72"/>
+    <w:multiLevelType w:val="hybridMultilevel"/>
+    <w:tmpl w:val="2D6043F2"/>
+    <w:lvl w:ilvl="0" w:tplc="0407000F">
+      <w:start w:val="1"/>
+      <w:numFmt w:val="decimal"/>
+      <w:lvlText w:val="%1."/>
+      <w:lvlJc w:val="left"/>
+      <w:pPr>
+        <w:ind w:left="720" w:hanging="360"/>
+      </w:pPr>
+      <w:rPr>
+        <w:rFonts w:hint="default"/>
+      </w:rPr>
+    </w:lvl>
+    <w:lvl w:ilvl="1" w:tplc="04070019" w:tentative="1">
+      <w:start w:val="1"/>
+      <w:numFmt w:val="lowerLetter"/>
+      <w:lvlText w:val="%2."/>
+      <w:lvlJc w:val="left"/>
+      <w:pPr>
+        <w:ind w:left="1440" w:hanging="360"/>
+      </w:pPr>
+    </w:lvl>
+    <w:lvl w:ilvl="2" w:tplc="0407001B" w:tentative="1">
+      <w:start w:val="1"/>
+      <w:numFmt w:val="lowerRoman"/>
+      <w:lvlText w:val="%3."/>
+      <w:lvlJc w:val="right"/>
+      <w:pPr>
+        <w:ind w:left="2160" w:hanging="180"/>
+      </w:pPr>
+    </w:lvl>
+    <w:lvl w:ilvl="3" w:tplc="0407000F" w:tentative="1">
+      <w:start w:val="1"/>
+      <w:numFmt w:val="decimal"/>
+      <w:lvlText w:val="%4."/>
+      <w:lvlJc w:val="left"/>
+      <w:pPr>
+        <w:ind w:left="2880" w:hanging="360"/>
+      </w:pPr>
+    </w:lvl>
+    <w:lvl w:ilvl="4" w:tplc="04070019" w:tentative="1">
+      <w:start w:val="1"/>
+      <w:numFmt w:val="lowerLetter"/>
+      <w:lvlText w:val="%5."/>
+      <w:lvlJc w:val="left"/>
+      <w:pPr>
+        <w:ind w:left="3600" w:hanging="360"/>
+      </w:pPr>
+    </w:lvl>
+    <w:lvl w:ilvl="5" w:tplc="0407001B" w:tentative="1">
+      <w:start w:val="1"/>
+      <w:numFmt w:val="lowerRoman"/>
+      <w:lvlText w:val="%6."/>
+      <w:lvlJc w:val="right"/>
+      <w:pPr>
+        <w:ind w:left="4320" w:hanging="180"/>
+      </w:pPr>
+    </w:lvl>
+    <w:lvl w:ilvl="6" w:tplc="0407000F" w:tentative="1">
+      <w:start w:val="1"/>
+      <w:numFmt w:val="decimal"/>
+      <w:lvlText w:val="%7."/>
+      <w:lvlJc w:val="left"/>
+      <w:pPr>
+        <w:ind w:left="5040" w:hanging="360"/>
+      </w:pPr>
+    </w:lvl>
+    <w:lvl w:ilvl="7" w:tplc="04070019" w:tentative="1">
+      <w:start w:val="1"/>
+      <w:numFmt w:val="lowerLetter"/>
+      <w:lvlText w:val="%8."/>
+      <w:lvlJc w:val="left"/>
+      <w:pPr>
+        <w:ind w:left="5760" w:hanging="360"/>
+      </w:pPr>
+    </w:lvl>
+    <w:lvl w:ilvl="8" w:tplc="0407001B" w:tentative="1">
+      <w:start w:val="1"/>
+      <w:numFmt w:val="lowerRoman"/>
+      <w:lvlText w:val="%9."/>
+      <w:lvlJc w:val="right"/>
+      <w:pPr>
+        <w:ind w:left="6480" w:hanging="180"/>
+      </w:pPr>
+    </w:lvl>
+  </w:abstractNum>
+  <w:abstractNum w:abstractNumId="3" w15:restartNumberingAfterBreak="0">
     <w:nsid w:val="30CE1750"/>
     <w:multiLevelType w:val="multilevel"/>
     <w:tmpl w:val="0407001D"/>
@@ -857,7 +1033,7 @@
       </w:pPr>
     </w:lvl>
   </w:abstractNum>
-  <w:abstractNum w:abstractNumId="3" w15:restartNumberingAfterBreak="0">
+  <w:abstractNum w:abstractNumId="4" w15:restartNumberingAfterBreak="0">
     <w:nsid w:val="368C5E20"/>
     <w:multiLevelType w:val="multilevel"/>
     <w:tmpl w:val="2CAE732E"/>
@@ -970,7 +1146,7 @@
       </w:rPr>
     </w:lvl>
   </w:abstractNum>
-  <w:abstractNum w:abstractNumId="4" w15:restartNumberingAfterBreak="0">
+  <w:abstractNum w:abstractNumId="5" w15:restartNumberingAfterBreak="0">
     <w:nsid w:val="38832F86"/>
     <w:multiLevelType w:val="multilevel"/>
     <w:tmpl w:val="790063EA"/>
@@ -1091,7 +1267,7 @@
       </w:rPr>
     </w:lvl>
   </w:abstractNum>
-  <w:abstractNum w:abstractNumId="5" w15:restartNumberingAfterBreak="0">
+  <w:abstractNum w:abstractNumId="6" w15:restartNumberingAfterBreak="0">
     <w:nsid w:val="594A26E1"/>
     <w:multiLevelType w:val="multilevel"/>
     <w:tmpl w:val="790063EA"/>
@@ -1212,7 +1388,7 @@
       </w:rPr>
     </w:lvl>
   </w:abstractNum>
-  <w:abstractNum w:abstractNumId="6" w15:restartNumberingAfterBreak="0">
+  <w:abstractNum w:abstractNumId="7" w15:restartNumberingAfterBreak="0">
     <w:nsid w:val="68EE42B5"/>
     <w:multiLevelType w:val="multilevel"/>
     <w:tmpl w:val="C7406724"/>
@@ -1332,7 +1508,7 @@
       </w:rPr>
     </w:lvl>
   </w:abstractNum>
-  <w:abstractNum w:abstractNumId="7" w15:restartNumberingAfterBreak="0">
+  <w:abstractNum w:abstractNumId="8" w15:restartNumberingAfterBreak="0">
     <w:nsid w:val="73AE2422"/>
     <w:multiLevelType w:val="hybridMultilevel"/>
     <w:tmpl w:val="A6C2FEA2"/>
@@ -1418,7 +1594,7 @@
       </w:pPr>
     </w:lvl>
   </w:abstractNum>
-  <w:abstractNum w:abstractNumId="8" w15:restartNumberingAfterBreak="0">
+  <w:abstractNum w:abstractNumId="9" w15:restartNumberingAfterBreak="0">
     <w:nsid w:val="79866BD0"/>
     <w:multiLevelType w:val="multilevel"/>
     <w:tmpl w:val="BFAE23BC"/>
@@ -1539,19 +1715,19 @@
     </w:lvl>
   </w:abstractNum>
   <w:num w:numId="1">
+    <w:abstractNumId w:val="4"/>
+  </w:num>
+  <w:num w:numId="2">
+    <w:abstractNumId w:val="6"/>
+  </w:num>
+  <w:num w:numId="3">
     <w:abstractNumId w:val="3"/>
   </w:num>
-  <w:num w:numId="2">
+  <w:num w:numId="4">
     <w:abstractNumId w:val="5"/>
   </w:num>
-  <w:num w:numId="3">
-    <w:abstractNumId w:val="2"/>
-  </w:num>
-  <w:num w:numId="4">
-    <w:abstractNumId w:val="4"/>
-  </w:num>
   <w:num w:numId="5">
-    <w:abstractNumId w:val="8"/>
+    <w:abstractNumId w:val="9"/>
   </w:num>
   <w:num w:numId="6">
     <w:abstractNumId w:val="1"/>
@@ -1560,10 +1736,13 @@
     <w:abstractNumId w:val="0"/>
   </w:num>
   <w:num w:numId="8">
-    <w:abstractNumId w:val="6"/>
+    <w:abstractNumId w:val="7"/>
   </w:num>
   <w:num w:numId="9">
-    <w:abstractNumId w:val="7"/>
+    <w:abstractNumId w:val="8"/>
+  </w:num>
+  <w:num w:numId="10">
+    <w:abstractNumId w:val="2"/>
   </w:num>
 </w:numbering>
 </file>

</xml_diff>